<commit_message>
Chinh sua dinh dang va thoi gian
</commit_message>
<xml_diff>
--- a/Biên bản họp nhóm lần I.docx
+++ b/Biên bản họp nhóm lần I.docx
@@ -4,6 +4,10 @@
   <w:body>
     <w:p>
       <w:pPr>
+        <w:tabs>
+          <w:tab w:val="left" w:pos="3969"/>
+        </w:tabs>
+        <w:ind w:right="-138"/>
         <w:rPr>
           <w:rFonts w:asciiTheme="majorHAnsi" w:eastAsiaTheme="majorEastAsia" w:hAnsiTheme="majorHAnsi" w:cstheme="majorBidi"/>
           <w:sz w:val="26"/>
@@ -30,17 +34,6 @@
           <w:szCs w:val="26"/>
           <w:lang w:val="en-US"/>
         </w:rPr>
-        <w:t xml:space="preserve">          </w:t>
-      </w:r>
-      <w:r>
-        <w:rPr>
-          <w:rFonts w:asciiTheme="majorHAnsi" w:eastAsiaTheme="majorEastAsia" w:hAnsiTheme="majorHAnsi" w:cstheme="majorBidi"/>
-          <w:b/>
-          <w:bCs/>
-          <w:sz w:val="26"/>
-          <w:szCs w:val="26"/>
-          <w:lang w:val="en-US"/>
-        </w:rPr>
         <w:tab/>
       </w:r>
       <w:r>
@@ -63,49 +56,86 @@
           <w:szCs w:val="26"/>
           <w:lang w:val="en-US"/>
         </w:rPr>
-        <w:t>VN</w:t>
-      </w:r>
-    </w:p>
-    <w:p>
-      <w:pPr>
-        <w:rPr>
-          <w:rFonts w:asciiTheme="majorHAnsi" w:eastAsiaTheme="majorEastAsia" w:hAnsiTheme="majorHAnsi" w:cstheme="majorBidi"/>
-          <w:b/>
-          <w:bCs/>
-          <w:sz w:val="26"/>
-          <w:szCs w:val="26"/>
-        </w:rPr>
-      </w:pPr>
-      <w:r>
-        <w:rPr>
-          <w:rFonts w:asciiTheme="majorHAnsi" w:eastAsiaTheme="majorEastAsia" w:hAnsiTheme="majorHAnsi" w:cstheme="majorBidi"/>
-          <w:b/>
-          <w:bCs/>
-          <w:sz w:val="26"/>
-          <w:szCs w:val="26"/>
-        </w:rPr>
-        <w:t>LỚP KỸ NĂNG NGHỀ NGHIỆP                     Độc lập - Tự do - Hạnh phúc</w:t>
-      </w:r>
-    </w:p>
-    <w:p>
-      <w:pPr>
-        <w:rPr>
-          <w:rFonts w:asciiTheme="majorHAnsi" w:eastAsiaTheme="majorEastAsia" w:hAnsiTheme="majorHAnsi" w:cstheme="majorBidi"/>
-          <w:b/>
-          <w:bCs/>
-          <w:sz w:val="26"/>
-          <w:szCs w:val="26"/>
-        </w:rPr>
-      </w:pPr>
-      <w:r>
-        <w:rPr>
-          <w:rFonts w:asciiTheme="majorHAnsi" w:eastAsiaTheme="majorEastAsia" w:hAnsiTheme="majorHAnsi" w:cstheme="majorBidi"/>
-          <w:b/>
-          <w:bCs/>
-          <w:sz w:val="26"/>
-          <w:szCs w:val="26"/>
-        </w:rPr>
-        <w:t xml:space="preserve">            SS004.</w:t>
+        <w:t>VIỆT NAM</w:t>
+      </w:r>
+    </w:p>
+    <w:p>
+      <w:pPr>
+        <w:tabs>
+          <w:tab w:val="left" w:pos="4962"/>
+        </w:tabs>
+        <w:rPr>
+          <w:rFonts w:asciiTheme="majorHAnsi" w:eastAsiaTheme="majorEastAsia" w:hAnsiTheme="majorHAnsi" w:cstheme="majorBidi"/>
+          <w:b/>
+          <w:bCs/>
+          <w:sz w:val="26"/>
+          <w:szCs w:val="26"/>
+        </w:rPr>
+      </w:pPr>
+      <w:r>
+        <w:rPr>
+          <w:rFonts w:asciiTheme="majorHAnsi" w:eastAsiaTheme="majorEastAsia" w:hAnsiTheme="majorHAnsi" w:cstheme="majorBidi"/>
+          <w:b/>
+          <w:bCs/>
+          <w:sz w:val="26"/>
+          <w:szCs w:val="26"/>
+        </w:rPr>
+        <w:t>LỚP KỸ NĂNG NGHỀ NGHIỆP</w:t>
+      </w:r>
+      <w:r>
+        <w:rPr>
+          <w:rFonts w:asciiTheme="majorHAnsi" w:eastAsiaTheme="majorEastAsia" w:hAnsiTheme="majorHAnsi" w:cstheme="majorBidi"/>
+          <w:b/>
+          <w:bCs/>
+          <w:sz w:val="26"/>
+          <w:szCs w:val="26"/>
+        </w:rPr>
+        <w:tab/>
+      </w:r>
+      <w:r>
+        <w:rPr>
+          <w:rFonts w:asciiTheme="majorHAnsi" w:eastAsiaTheme="majorEastAsia" w:hAnsiTheme="majorHAnsi" w:cstheme="majorBidi"/>
+          <w:b/>
+          <w:bCs/>
+          <w:sz w:val="26"/>
+          <w:szCs w:val="26"/>
+        </w:rPr>
+        <w:t>Độc lập - Tự do - Hạnh phúc</w:t>
+      </w:r>
+    </w:p>
+    <w:p>
+      <w:pPr>
+        <w:tabs>
+          <w:tab w:val="left" w:pos="567"/>
+          <w:tab w:val="left" w:pos="4536"/>
+        </w:tabs>
+        <w:rPr>
+          <w:rFonts w:asciiTheme="majorHAnsi" w:eastAsiaTheme="majorEastAsia" w:hAnsiTheme="majorHAnsi" w:cstheme="majorBidi"/>
+          <w:b/>
+          <w:bCs/>
+          <w:sz w:val="26"/>
+          <w:szCs w:val="26"/>
+        </w:rPr>
+      </w:pPr>
+      <w:r>
+        <w:rPr>
+          <w:rFonts w:asciiTheme="majorHAnsi" w:eastAsiaTheme="majorEastAsia" w:hAnsiTheme="majorHAnsi" w:cstheme="majorBidi"/>
+          <w:b/>
+          <w:bCs/>
+          <w:sz w:val="26"/>
+          <w:szCs w:val="26"/>
+        </w:rPr>
+        <w:tab/>
+      </w:r>
+      <w:r>
+        <w:rPr>
+          <w:rFonts w:asciiTheme="majorHAnsi" w:eastAsiaTheme="majorEastAsia" w:hAnsiTheme="majorHAnsi" w:cstheme="majorBidi"/>
+          <w:b/>
+          <w:bCs/>
+          <w:sz w:val="26"/>
+          <w:szCs w:val="26"/>
+        </w:rPr>
+        <w:t>SS004.</w:t>
       </w:r>
       <w:r>
         <w:rPr>
@@ -125,15 +155,7 @@
           <w:sz w:val="26"/>
           <w:szCs w:val="26"/>
         </w:rPr>
-        <w:t xml:space="preserve">                                      </w:t>
-      </w:r>
-      <w:r>
-        <w:rPr>
-          <w:rFonts w:asciiTheme="majorHAnsi" w:eastAsiaTheme="majorEastAsia" w:hAnsiTheme="majorHAnsi" w:cstheme="majorBidi"/>
-          <w:sz w:val="26"/>
-          <w:szCs w:val="26"/>
-        </w:rPr>
-        <w:t xml:space="preserve"> </w:t>
+        <w:tab/>
       </w:r>
       <w:r>
         <w:rPr>
@@ -198,71 +220,43 @@
     </w:p>
     <w:p>
       <w:pPr>
+        <w:spacing w:line="360" w:lineRule="auto"/>
         <w:jc w:val="center"/>
         <w:rPr>
-          <w:rFonts w:asciiTheme="majorHAnsi" w:hAnsiTheme="majorHAnsi" w:cstheme="majorHAnsi"/>
-          <w:sz w:val="26"/>
-          <w:szCs w:val="26"/>
-        </w:rPr>
-      </w:pPr>
-      <w:r>
-        <w:rPr>
-          <w:rFonts w:asciiTheme="majorHAnsi" w:eastAsia="Calibri Light" w:hAnsiTheme="majorHAnsi" w:cstheme="majorHAnsi"/>
-          <w:sz w:val="26"/>
-          <w:szCs w:val="26"/>
-        </w:rPr>
-        <w:t xml:space="preserve">                                                        </w:t>
-      </w:r>
-      <w:r>
-        <w:rPr>
-          <w:rFonts w:asciiTheme="majorHAnsi" w:eastAsia="Calibri Light" w:hAnsiTheme="majorHAnsi" w:cstheme="majorHAnsi"/>
-          <w:b/>
-          <w:bCs/>
-          <w:sz w:val="26"/>
-          <w:szCs w:val="26"/>
-        </w:rPr>
-        <w:t xml:space="preserve"> </w:t>
-      </w:r>
+          <w:rFonts w:asciiTheme="majorHAnsi" w:eastAsia="Times New Roman" w:hAnsiTheme="majorHAnsi" w:cstheme="majorBidi"/>
+          <w:b/>
+          <w:bCs/>
+          <w:sz w:val="26"/>
+          <w:szCs w:val="26"/>
+        </w:rPr>
+      </w:pPr>
     </w:p>
     <w:p>
       <w:pPr>
         <w:spacing w:line="360" w:lineRule="auto"/>
         <w:jc w:val="center"/>
         <w:rPr>
-          <w:rFonts w:asciiTheme="majorHAnsi" w:eastAsia="Times New Roman" w:hAnsiTheme="majorHAnsi" w:cstheme="majorBidi"/>
-          <w:b/>
-          <w:bCs/>
-          <w:sz w:val="26"/>
-          <w:szCs w:val="26"/>
-        </w:rPr>
-      </w:pPr>
+          <w:rFonts w:asciiTheme="majorHAnsi" w:eastAsiaTheme="majorEastAsia" w:hAnsiTheme="majorHAnsi" w:cstheme="majorBidi"/>
+          <w:b/>
+          <w:bCs/>
+          <w:sz w:val="28"/>
+          <w:szCs w:val="28"/>
+          <w:lang w:val="en-US"/>
+        </w:rPr>
+      </w:pPr>
+      <w:r>
+        <w:rPr>
+          <w:rFonts w:asciiTheme="majorHAnsi" w:eastAsiaTheme="majorEastAsia" w:hAnsiTheme="majorHAnsi" w:cstheme="majorBidi"/>
+          <w:b/>
+          <w:bCs/>
+          <w:sz w:val="28"/>
+          <w:szCs w:val="28"/>
+          <w:lang w:val="en-US"/>
+        </w:rPr>
+        <w:t>BIÊN BẢN HỌP NHÓM (Lần I)</w:t>
+      </w:r>
       <w:bookmarkStart w:id="0" w:name="_GoBack"/>
       <w:bookmarkEnd w:id="0"/>
-    </w:p>
-    <w:p>
-      <w:pPr>
-        <w:spacing w:line="360" w:lineRule="auto"/>
-        <w:jc w:val="center"/>
-        <w:rPr>
-          <w:rFonts w:asciiTheme="majorHAnsi" w:eastAsiaTheme="majorEastAsia" w:hAnsiTheme="majorHAnsi" w:cstheme="majorBidi"/>
-          <w:b/>
-          <w:bCs/>
-          <w:sz w:val="28"/>
-          <w:szCs w:val="28"/>
-          <w:lang w:val="en-US"/>
-        </w:rPr>
-      </w:pPr>
-      <w:r>
-        <w:rPr>
-          <w:rFonts w:asciiTheme="majorHAnsi" w:eastAsiaTheme="majorEastAsia" w:hAnsiTheme="majorHAnsi" w:cstheme="majorBidi"/>
-          <w:b/>
-          <w:bCs/>
-          <w:sz w:val="28"/>
-          <w:szCs w:val="28"/>
-          <w:lang w:val="en-US"/>
-        </w:rPr>
-        <w:t>BIÊN BẢN HỌP NHÓM (Lần I)</w:t>
-      </w:r>
     </w:p>
     <w:p>
       <w:pPr>
@@ -924,7 +918,6 @@
           <w:szCs w:val="26"/>
           <w:lang w:val="en-US"/>
         </w:rPr>
-        <w:lastRenderedPageBreak/>
         <w:t>1.4.  Nội Dung:</w:t>
       </w:r>
     </w:p>
@@ -949,6 +942,7 @@
           <w:sz w:val="26"/>
           <w:szCs w:val="26"/>
         </w:rPr>
+        <w:lastRenderedPageBreak/>
         <w:t>Giao lưa giữa các thành viên, đưa ra các đề tài đánh giá</w:t>
       </w:r>
       <w:r>
@@ -1477,7 +1471,7 @@
         <v:path o:extrusionok="f" gradientshapeok="t" o:connecttype="rect"/>
         <o:lock v:ext="edit" aspectratio="t"/>
       </v:shapetype>
-      <v:shape id="_x0000_i1039" type="#_x0000_t75" style="width:11.25pt;height:11.25pt" o:bullet="t">
+      <v:shape id="_x0000_i1044" type="#_x0000_t75" style="width:11.25pt;height:11.25pt" o:bullet="t">
         <v:imagedata r:id="rId1" o:title="msoC37B"/>
       </v:shape>
     </w:pict>

</xml_diff>

<commit_message>
Chinh sua noi dung bien ban I
</commit_message>
<xml_diff>
--- a/Biên bản họp nhóm lần I.docx
+++ b/Biên bản họp nhóm lần I.docx
@@ -255,8 +255,6 @@
         </w:rPr>
         <w:t>BIÊN BẢN HỌP NHÓM (Lần I)</w:t>
       </w:r>
-      <w:bookmarkStart w:id="0" w:name="_GoBack"/>
-      <w:bookmarkEnd w:id="0"/>
     </w:p>
     <w:p>
       <w:pPr>
@@ -1146,7 +1144,15 @@
           <w:sz w:val="26"/>
           <w:szCs w:val="26"/>
         </w:rPr>
-        <w:t>Nhóm quyết định chọn bạn Lê Văn Hùng cho việc thiết kế logo của nhóm.</w:t>
+        <w:t>Nhóm quyết định chọn bạn</w:t>
+      </w:r>
+      <w:r>
+        <w:rPr>
+          <w:rFonts w:asciiTheme="majorHAnsi" w:eastAsiaTheme="majorEastAsia" w:hAnsiTheme="majorHAnsi" w:cstheme="majorBidi"/>
+          <w:sz w:val="26"/>
+          <w:szCs w:val="26"/>
+        </w:rPr>
+        <w:t>:</w:t>
       </w:r>
     </w:p>
     <w:p>
@@ -1154,7 +1160,7 @@
         <w:pStyle w:val="oancuaDanhsach"/>
         <w:numPr>
           <w:ilvl w:val="0"/>
-          <w:numId w:val="1"/>
+          <w:numId w:val="6"/>
         </w:numPr>
         <w:spacing w:line="360" w:lineRule="auto"/>
         <w:rPr>
@@ -1169,7 +1175,7 @@
           <w:sz w:val="26"/>
           <w:szCs w:val="26"/>
         </w:rPr>
-        <w:t>Nhóm quyết định chọn bạn Trần Xuân Phú cho việc tạo bản khảo sát đồ án.</w:t>
+        <w:t>Lê Văn Hùng cho việc thiết kế logo của nhóm.</w:t>
       </w:r>
     </w:p>
     <w:p>
@@ -1177,7 +1183,7 @@
         <w:pStyle w:val="oancuaDanhsach"/>
         <w:numPr>
           <w:ilvl w:val="0"/>
-          <w:numId w:val="1"/>
+          <w:numId w:val="6"/>
         </w:numPr>
         <w:spacing w:line="360" w:lineRule="auto"/>
         <w:rPr>
@@ -1192,8 +1198,33 @@
           <w:sz w:val="26"/>
           <w:szCs w:val="26"/>
         </w:rPr>
-        <w:t>Nhóm quyết định chọn bạn Phan Vỹ Hào và bạn Lê Văn Hùng làm bản báo cáo.</w:t>
-      </w:r>
+        <w:t>Trần Xuân Phú cho việc tạo bản khảo sát đồ án.</w:t>
+      </w:r>
+    </w:p>
+    <w:p>
+      <w:pPr>
+        <w:pStyle w:val="oancuaDanhsach"/>
+        <w:numPr>
+          <w:ilvl w:val="0"/>
+          <w:numId w:val="6"/>
+        </w:numPr>
+        <w:spacing w:line="360" w:lineRule="auto"/>
+        <w:rPr>
+          <w:rFonts w:asciiTheme="majorHAnsi" w:eastAsiaTheme="majorEastAsia" w:hAnsiTheme="majorHAnsi" w:cstheme="majorBidi"/>
+          <w:sz w:val="26"/>
+          <w:szCs w:val="26"/>
+        </w:rPr>
+      </w:pPr>
+      <w:r>
+        <w:rPr>
+          <w:rFonts w:asciiTheme="majorHAnsi" w:eastAsiaTheme="majorEastAsia" w:hAnsiTheme="majorHAnsi" w:cstheme="majorBidi"/>
+          <w:sz w:val="26"/>
+          <w:szCs w:val="26"/>
+        </w:rPr>
+        <w:t xml:space="preserve"> Phan Vỹ Hào và Lê Văn Hùng làm bản báo cáo.</w:t>
+      </w:r>
+      <w:bookmarkStart w:id="0" w:name="_GoBack"/>
+      <w:bookmarkEnd w:id="0"/>
     </w:p>
     <w:p>
       <w:pPr>
@@ -1471,7 +1502,7 @@
         <v:path o:extrusionok="f" gradientshapeok="t" o:connecttype="rect"/>
         <o:lock v:ext="edit" aspectratio="t"/>
       </v:shapetype>
-      <v:shape id="_x0000_i1044" type="#_x0000_t75" style="width:11.25pt;height:11.25pt" o:bullet="t">
+      <v:shape id="_x0000_i1073" type="#_x0000_t75" style="width:11.25pt;height:11.25pt" o:bullet="t">
         <v:imagedata r:id="rId1" o:title="msoC37B"/>
       </v:shape>
     </w:pict>
@@ -1766,6 +1797,119 @@
     </w:lvl>
   </w:abstractNum>
   <w:abstractNum w:abstractNumId="3" w15:restartNumberingAfterBreak="0">
+    <w:nsid w:val="58D703C0"/>
+    <w:multiLevelType w:val="hybridMultilevel"/>
+    <w:tmpl w:val="2E0024CC"/>
+    <w:lvl w:ilvl="0" w:tplc="77B2818A">
+      <w:start w:val="1"/>
+      <w:numFmt w:val="bullet"/>
+      <w:lvlText w:val=""/>
+      <w:lvlJc w:val="left"/>
+      <w:pPr>
+        <w:ind w:left="1500" w:hanging="360"/>
+      </w:pPr>
+      <w:rPr>
+        <w:rFonts w:ascii="Symbol" w:hAnsi="Symbol" w:hint="default"/>
+      </w:rPr>
+    </w:lvl>
+    <w:lvl w:ilvl="1" w:tplc="042A0003" w:tentative="1">
+      <w:start w:val="1"/>
+      <w:numFmt w:val="bullet"/>
+      <w:lvlText w:val="o"/>
+      <w:lvlJc w:val="left"/>
+      <w:pPr>
+        <w:ind w:left="2220" w:hanging="360"/>
+      </w:pPr>
+      <w:rPr>
+        <w:rFonts w:ascii="Courier New" w:hAnsi="Courier New" w:cs="Courier New" w:hint="default"/>
+      </w:rPr>
+    </w:lvl>
+    <w:lvl w:ilvl="2" w:tplc="042A0005" w:tentative="1">
+      <w:start w:val="1"/>
+      <w:numFmt w:val="bullet"/>
+      <w:lvlText w:val=""/>
+      <w:lvlJc w:val="left"/>
+      <w:pPr>
+        <w:ind w:left="2940" w:hanging="360"/>
+      </w:pPr>
+      <w:rPr>
+        <w:rFonts w:ascii="Wingdings" w:hAnsi="Wingdings" w:hint="default"/>
+      </w:rPr>
+    </w:lvl>
+    <w:lvl w:ilvl="3" w:tplc="042A0001" w:tentative="1">
+      <w:start w:val="1"/>
+      <w:numFmt w:val="bullet"/>
+      <w:lvlText w:val=""/>
+      <w:lvlJc w:val="left"/>
+      <w:pPr>
+        <w:ind w:left="3660" w:hanging="360"/>
+      </w:pPr>
+      <w:rPr>
+        <w:rFonts w:ascii="Symbol" w:hAnsi="Symbol" w:hint="default"/>
+      </w:rPr>
+    </w:lvl>
+    <w:lvl w:ilvl="4" w:tplc="042A0003" w:tentative="1">
+      <w:start w:val="1"/>
+      <w:numFmt w:val="bullet"/>
+      <w:lvlText w:val="o"/>
+      <w:lvlJc w:val="left"/>
+      <w:pPr>
+        <w:ind w:left="4380" w:hanging="360"/>
+      </w:pPr>
+      <w:rPr>
+        <w:rFonts w:ascii="Courier New" w:hAnsi="Courier New" w:cs="Courier New" w:hint="default"/>
+      </w:rPr>
+    </w:lvl>
+    <w:lvl w:ilvl="5" w:tplc="042A0005" w:tentative="1">
+      <w:start w:val="1"/>
+      <w:numFmt w:val="bullet"/>
+      <w:lvlText w:val=""/>
+      <w:lvlJc w:val="left"/>
+      <w:pPr>
+        <w:ind w:left="5100" w:hanging="360"/>
+      </w:pPr>
+      <w:rPr>
+        <w:rFonts w:ascii="Wingdings" w:hAnsi="Wingdings" w:hint="default"/>
+      </w:rPr>
+    </w:lvl>
+    <w:lvl w:ilvl="6" w:tplc="042A0001" w:tentative="1">
+      <w:start w:val="1"/>
+      <w:numFmt w:val="bullet"/>
+      <w:lvlText w:val=""/>
+      <w:lvlJc w:val="left"/>
+      <w:pPr>
+        <w:ind w:left="5820" w:hanging="360"/>
+      </w:pPr>
+      <w:rPr>
+        <w:rFonts w:ascii="Symbol" w:hAnsi="Symbol" w:hint="default"/>
+      </w:rPr>
+    </w:lvl>
+    <w:lvl w:ilvl="7" w:tplc="042A0003" w:tentative="1">
+      <w:start w:val="1"/>
+      <w:numFmt w:val="bullet"/>
+      <w:lvlText w:val="o"/>
+      <w:lvlJc w:val="left"/>
+      <w:pPr>
+        <w:ind w:left="6540" w:hanging="360"/>
+      </w:pPr>
+      <w:rPr>
+        <w:rFonts w:ascii="Courier New" w:hAnsi="Courier New" w:cs="Courier New" w:hint="default"/>
+      </w:rPr>
+    </w:lvl>
+    <w:lvl w:ilvl="8" w:tplc="042A0005" w:tentative="1">
+      <w:start w:val="1"/>
+      <w:numFmt w:val="bullet"/>
+      <w:lvlText w:val=""/>
+      <w:lvlJc w:val="left"/>
+      <w:pPr>
+        <w:ind w:left="7260" w:hanging="360"/>
+      </w:pPr>
+      <w:rPr>
+        <w:rFonts w:ascii="Wingdings" w:hAnsi="Wingdings" w:hint="default"/>
+      </w:rPr>
+    </w:lvl>
+  </w:abstractNum>
+  <w:abstractNum w:abstractNumId="4" w15:restartNumberingAfterBreak="0">
     <w:nsid w:val="61DC0C6F"/>
     <w:multiLevelType w:val="hybridMultilevel"/>
     <w:tmpl w:val="4EFC814A"/>
@@ -1878,7 +2022,7 @@
       </w:rPr>
     </w:lvl>
   </w:abstractNum>
-  <w:abstractNum w:abstractNumId="4" w15:restartNumberingAfterBreak="0">
+  <w:abstractNum w:abstractNumId="5" w15:restartNumberingAfterBreak="0">
     <w:nsid w:val="761E27D4"/>
     <w:multiLevelType w:val="hybridMultilevel"/>
     <w:tmpl w:val="50B22F88"/>
@@ -1998,12 +2142,15 @@
     <w:abstractNumId w:val="0"/>
   </w:num>
   <w:num w:numId="3">
-    <w:abstractNumId w:val="4"/>
+    <w:abstractNumId w:val="5"/>
   </w:num>
   <w:num w:numId="4">
     <w:abstractNumId w:val="1"/>
   </w:num>
   <w:num w:numId="5">
+    <w:abstractNumId w:val="4"/>
+  </w:num>
+  <w:num w:numId="6">
     <w:abstractNumId w:val="3"/>
   </w:num>
 </w:numbering>

</xml_diff>

<commit_message>
Chinh sua muc tieu
</commit_message>
<xml_diff>
--- a/Biên bản họp nhóm lần I.docx
+++ b/Biên bản họp nhóm lần I.docx
@@ -808,7 +808,16 @@
           <w:szCs w:val="26"/>
           <w:lang w:val="en-US"/>
         </w:rPr>
-        <w:t>Phân công người thiết kế logo cho nhóm.</w:t>
+        <w:t>Phân công người thiết kế logo cho nhóm</w:t>
+      </w:r>
+      <w:r>
+        <w:rPr>
+          <w:rFonts w:asciiTheme="majorHAnsi" w:eastAsiaTheme="majorEastAsia" w:hAnsiTheme="majorHAnsi" w:cstheme="majorBidi"/>
+          <w:sz w:val="26"/>
+          <w:szCs w:val="26"/>
+          <w:lang w:val="en-US"/>
+        </w:rPr>
+        <w:t>, người tạo bản khảo sát, người viết báo cáo.</w:t>
       </w:r>
     </w:p>
     <w:p>
@@ -827,67 +836,8 @@
           <w:lang w:val="en-US"/>
         </w:rPr>
       </w:pPr>
-      <w:r>
-        <w:rPr>
-          <w:rFonts w:asciiTheme="majorHAnsi" w:eastAsiaTheme="majorEastAsia" w:hAnsiTheme="majorHAnsi" w:cstheme="majorBidi"/>
-          <w:sz w:val="26"/>
-          <w:szCs w:val="26"/>
-          <w:lang w:val="en-US"/>
-        </w:rPr>
-        <w:t>Phân công người tạo bản khảo sát</w:t>
-      </w:r>
-      <w:r>
-        <w:rPr>
-          <w:rFonts w:asciiTheme="majorHAnsi" w:eastAsiaTheme="majorEastAsia" w:hAnsiTheme="majorHAnsi" w:cstheme="majorBidi"/>
-          <w:sz w:val="26"/>
-          <w:szCs w:val="26"/>
-          <w:lang w:val="en-US"/>
-        </w:rPr>
-        <w:t>.</w:t>
-      </w:r>
-    </w:p>
-    <w:p>
-      <w:pPr>
-        <w:pStyle w:val="oancuaDanhsach"/>
-        <w:numPr>
-          <w:ilvl w:val="0"/>
-          <w:numId w:val="3"/>
-        </w:numPr>
-        <w:spacing w:line="360" w:lineRule="auto"/>
-        <w:ind w:left="792"/>
-        <w:rPr>
-          <w:rFonts w:asciiTheme="majorHAnsi" w:eastAsiaTheme="majorEastAsia" w:hAnsiTheme="majorHAnsi" w:cstheme="majorBidi"/>
-          <w:sz w:val="26"/>
-          <w:szCs w:val="26"/>
-          <w:lang w:val="en-US"/>
-        </w:rPr>
-      </w:pPr>
-      <w:r>
-        <w:rPr>
-          <w:rFonts w:asciiTheme="majorHAnsi" w:eastAsiaTheme="majorEastAsia" w:hAnsiTheme="majorHAnsi" w:cstheme="majorBidi"/>
-          <w:sz w:val="26"/>
-          <w:szCs w:val="26"/>
-          <w:lang w:val="en-US"/>
-        </w:rPr>
-        <w:t>Phân công người viết báo cáo.</w:t>
-      </w:r>
-    </w:p>
-    <w:p>
-      <w:pPr>
-        <w:pStyle w:val="oancuaDanhsach"/>
-        <w:numPr>
-          <w:ilvl w:val="0"/>
-          <w:numId w:val="3"/>
-        </w:numPr>
-        <w:spacing w:line="360" w:lineRule="auto"/>
-        <w:ind w:left="792"/>
-        <w:rPr>
-          <w:rFonts w:asciiTheme="majorHAnsi" w:eastAsiaTheme="majorEastAsia" w:hAnsiTheme="majorHAnsi" w:cstheme="majorBidi"/>
-          <w:sz w:val="26"/>
-          <w:szCs w:val="26"/>
-          <w:lang w:val="en-US"/>
-        </w:rPr>
-      </w:pPr>
+      <w:bookmarkStart w:id="0" w:name="_GoBack"/>
+      <w:bookmarkEnd w:id="0"/>
       <w:r>
         <w:rPr>
           <w:rFonts w:asciiTheme="majorHAnsi" w:eastAsiaTheme="majorEastAsia" w:hAnsiTheme="majorHAnsi" w:cstheme="majorBidi"/>
@@ -1223,8 +1173,6 @@
         </w:rPr>
         <w:t xml:space="preserve"> Phan Vỹ Hào và Lê Văn Hùng làm bản báo cáo.</w:t>
       </w:r>
-      <w:bookmarkStart w:id="0" w:name="_GoBack"/>
-      <w:bookmarkEnd w:id="0"/>
     </w:p>
     <w:p>
       <w:pPr>
@@ -1502,7 +1450,7 @@
         <v:path o:extrusionok="f" gradientshapeok="t" o:connecttype="rect"/>
         <o:lock v:ext="edit" aspectratio="t"/>
       </v:shapetype>
-      <v:shape id="_x0000_i1073" type="#_x0000_t75" style="width:11.25pt;height:11.25pt" o:bullet="t">
+      <v:shape id="_x0000_i1075" type="#_x0000_t75" style="width:11.3pt;height:11.3pt" o:bullet="t">
         <v:imagedata r:id="rId1" o:title="msoC37B"/>
       </v:shape>
     </w:pict>

</xml_diff>